<commit_message>
xuan duc commit 2
</commit_message>
<xml_diff>
--- a/BTL_Word.docx
+++ b/BTL_Word.docx
@@ -795,14 +795,7 @@
           <w:sz w:val="28"/>
           <w:szCs w:val="28"/>
         </w:rPr>
-        <w:t>3</w:t>
-      </w:r>
-      <w:r>
-        <w:rPr>
-          <w:sz w:val="28"/>
-          <w:szCs w:val="28"/>
-        </w:rPr>
-        <w:t>. frmThongKe</w:t>
+        <w:t>3. frmThongKe</w:t>
       </w:r>
     </w:p>
     <w:p>
@@ -818,14 +811,7 @@
           <w:sz w:val="28"/>
           <w:szCs w:val="28"/>
         </w:rPr>
-        <w:t>4</w:t>
-      </w:r>
-      <w:r>
-        <w:rPr>
-          <w:sz w:val="28"/>
-          <w:szCs w:val="28"/>
-        </w:rPr>
-        <w:t>. frmHoaDon</w:t>
+        <w:t>4. frmHoaDon</w:t>
       </w:r>
     </w:p>
     <w:p>
@@ -1005,14 +991,7 @@
           <w:sz w:val="28"/>
           <w:szCs w:val="28"/>
         </w:rPr>
-        <w:t>2</w:t>
-      </w:r>
-      <w:r>
-        <w:rPr>
-          <w:sz w:val="28"/>
-          <w:szCs w:val="28"/>
-        </w:rPr>
-        <w:t>. frmQLHDN</w:t>
+        <w:t>2. frmQLHDN</w:t>
       </w:r>
     </w:p>
     <w:p>
@@ -1028,14 +1007,7 @@
           <w:sz w:val="28"/>
           <w:szCs w:val="28"/>
         </w:rPr>
-        <w:t>3</w:t>
-      </w:r>
-      <w:r>
-        <w:rPr>
-          <w:sz w:val="28"/>
-          <w:szCs w:val="28"/>
-        </w:rPr>
-        <w:t>. frmQLHDB</w:t>
+        <w:t>3. frmQLHDB</w:t>
       </w:r>
     </w:p>
     <w:p>
@@ -1178,6 +1150,31 @@
           <w:szCs w:val="28"/>
         </w:rPr>
       </w:pPr>
+    </w:p>
+    <w:p>
+      <w:pPr>
+        <w:ind w:firstLine="720"/>
+        <w:rPr>
+          <w:sz w:val="28"/>
+          <w:szCs w:val="28"/>
+        </w:rPr>
+      </w:pPr>
+    </w:p>
+    <w:p>
+      <w:pPr>
+        <w:ind w:firstLine="720"/>
+        <w:rPr>
+          <w:sz w:val="28"/>
+          <w:szCs w:val="28"/>
+        </w:rPr>
+      </w:pPr>
+      <w:r>
+        <w:rPr>
+          <w:sz w:val="28"/>
+          <w:szCs w:val="28"/>
+        </w:rPr>
+        <w:t>Xuaan Dduc commit</w:t>
+      </w:r>
     </w:p>
     <w:p>
       <w:pPr>

</xml_diff>